<commit_message>
pch2csd status doc updated
</commit_message>
<xml_diff>
--- a/docs/PCH2CSD STATUS.docx
+++ b/docs/PCH2CSD STATUS.docx
@@ -1,6 +1,6 @@
 
 <file path=word/document.xml><?xml version="1.0" encoding="utf-8"?>
-<w:document xmlns:wpc="http://schemas.microsoft.com/office/word/2010/wordprocessingCanvas" xmlns:cx="http://schemas.microsoft.com/office/drawing/2014/chartex" xmlns:cx1="http://schemas.microsoft.com/office/drawing/2015/9/8/chartex" xmlns:mc="http://schemas.openxmlformats.org/markup-compatibility/2006" xmlns:o="urn:schemas-microsoft-com:office:office" xmlns:r="http://schemas.openxmlformats.org/officeDocument/2006/relationships" xmlns:m="http://schemas.openxmlformats.org/officeDocument/2006/math" xmlns:v="urn:schemas-microsoft-com:vml" xmlns:wp14="http://schemas.microsoft.com/office/word/2010/wordprocessingDrawing" xmlns:wp="http://schemas.openxmlformats.org/drawingml/2006/wordprocessingDrawing" xmlns:w10="urn:schemas-microsoft-com:office:word" xmlns:w="http://schemas.openxmlformats.org/wordprocessingml/2006/main" xmlns:w14="http://schemas.microsoft.com/office/word/2010/wordml" xmlns:w15="http://schemas.microsoft.com/office/word/2012/wordml" xmlns:w16se="http://schemas.microsoft.com/office/word/2015/wordml/symex" xmlns:wpg="http://schemas.microsoft.com/office/word/2010/wordprocessingGroup" xmlns:wpi="http://schemas.microsoft.com/office/word/2010/wordprocessingInk" xmlns:wne="http://schemas.microsoft.com/office/word/2006/wordml" xmlns:wps="http://schemas.microsoft.com/office/word/2010/wordprocessingShape" mc:Ignorable="w14 w15 w16se wp14">
+<w:document xmlns:wpc="http://schemas.microsoft.com/office/word/2010/wordprocessingCanvas" xmlns:cx="http://schemas.microsoft.com/office/drawing/2014/chartex" xmlns:mc="http://schemas.openxmlformats.org/markup-compatibility/2006" xmlns:o="urn:schemas-microsoft-com:office:office" xmlns:r="http://schemas.openxmlformats.org/officeDocument/2006/relationships" xmlns:m="http://schemas.openxmlformats.org/officeDocument/2006/math" xmlns:v="urn:schemas-microsoft-com:vml" xmlns:wp14="http://schemas.microsoft.com/office/word/2010/wordprocessingDrawing" xmlns:wp="http://schemas.openxmlformats.org/drawingml/2006/wordprocessingDrawing" xmlns:w10="urn:schemas-microsoft-com:office:word" xmlns:w="http://schemas.openxmlformats.org/wordprocessingml/2006/main" xmlns:w14="http://schemas.microsoft.com/office/word/2010/wordml" xmlns:w15="http://schemas.microsoft.com/office/word/2012/wordml" xmlns:w16se="http://schemas.microsoft.com/office/word/2015/wordml/symex" xmlns:wpg="http://schemas.microsoft.com/office/word/2010/wordprocessingGroup" xmlns:wpi="http://schemas.microsoft.com/office/word/2010/wordprocessingInk" xmlns:wne="http://schemas.microsoft.com/office/word/2006/wordml" xmlns:wps="http://schemas.microsoft.com/office/word/2010/wordprocessingShape" mc:Ignorable="w14 w15 w16se wp14">
   <w:body>
     <w:p>
       <w:pPr>
@@ -23,7 +23,7 @@
           <w:bCs/>
           <w:lang w:val="en-US"/>
         </w:rPr>
-        <w:t>06</w:t>
+        <w:t>15</w:t>
       </w:r>
       <w:r>
         <w:rPr>
@@ -39,15 +39,7 @@
           <w:bCs/>
           <w:lang w:val="en-US"/>
         </w:rPr>
-        <w:t>9</w:t>
-      </w:r>
-      <w:r>
-        <w:rPr>
-          <w:b/>
-          <w:bCs/>
-          <w:lang w:val="en-US"/>
-        </w:rPr>
-        <w:t>/22</w:t>
+        <w:t>6/24</w:t>
       </w:r>
     </w:p>
     <w:p>
@@ -1658,6 +1650,21 @@
               <w:rPr>
                 <w:lang w:val="en-US"/>
               </w:rPr>
+              <w:t xml:space="preserve">, </w:t>
+            </w:r>
+            <w:proofErr w:type="spellStart"/>
+            <w:r>
+              <w:rPr>
+                <w:i/>
+                <w:lang w:val="en-US"/>
+              </w:rPr>
+              <w:t>LevelScaler</w:t>
+            </w:r>
+            <w:proofErr w:type="spellEnd"/>
+            <w:r>
+              <w:rPr>
+                <w:lang w:val="en-US"/>
+              </w:rPr>
               <w:t xml:space="preserve"> are done</w:t>
             </w:r>
           </w:p>
@@ -2220,7 +2227,26 @@
               <w:rPr>
                 <w:lang w:val="en-US"/>
               </w:rPr>
-              <w:t xml:space="preserve">  </w:t>
+              <w:t xml:space="preserve"> </w:t>
+            </w:r>
+            <w:r>
+              <w:rPr>
+                <w:i/>
+                <w:lang w:val="en-US"/>
+              </w:rPr>
+              <w:t>Compressor</w:t>
+            </w:r>
+            <w:r>
+              <w:rPr>
+                <w:lang w:val="en-US"/>
+              </w:rPr>
+              <w:t xml:space="preserve"> is done.</w:t>
+            </w:r>
+            <w:r>
+              <w:rPr>
+                <w:lang w:val="en-US"/>
+              </w:rPr>
+              <w:t xml:space="preserve"> </w:t>
             </w:r>
             <w:r>
               <w:rPr>
@@ -2262,7 +2288,15 @@
               <w:rPr>
                 <w:lang w:val="en-US"/>
               </w:rPr>
-              <w:t>ap since it is frequently used.</w:t>
+              <w:t>ap since it is frequently</w:t>
+            </w:r>
+            <w:bookmarkStart w:id="0" w:name="_GoBack"/>
+            <w:bookmarkEnd w:id="0"/>
+            <w:r>
+              <w:rPr>
+                <w:lang w:val="en-US"/>
+              </w:rPr>
+              <w:t xml:space="preserve"> used.</w:t>
             </w:r>
           </w:p>
         </w:tc>
@@ -2367,43 +2401,26 @@
               <w:rPr>
                 <w:lang w:val="en-US"/>
               </w:rPr>
+              <w:t xml:space="preserve"> are done</w:t>
+            </w:r>
+            <w:r>
+              <w:rPr>
+                <w:lang w:val="en-US"/>
+              </w:rPr>
+              <w:t>, mostly without modulation feature.</w:t>
+            </w:r>
+            <w:r>
+              <w:rPr>
+                <w:lang w:val="en-US"/>
+              </w:rPr>
               <w:t xml:space="preserve"> </w:t>
             </w:r>
-            <w:proofErr w:type="gramStart"/>
-            <w:r>
-              <w:rPr>
-                <w:lang w:val="en-US"/>
-              </w:rPr>
-              <w:t>are done</w:t>
-            </w:r>
-            <w:proofErr w:type="gramEnd"/>
-            <w:r>
-              <w:rPr>
-                <w:lang w:val="en-US"/>
-              </w:rPr>
-              <w:t>, mostly without modulation feature.</w:t>
-            </w:r>
-            <w:r>
-              <w:rPr>
-                <w:lang w:val="en-US"/>
-              </w:rPr>
-              <w:t xml:space="preserve"> </w:t>
-            </w:r>
-            <w:r>
-              <w:rPr>
-                <w:i/>
-                <w:lang w:val="en-US"/>
-              </w:rPr>
-              <w:t>Satur</w:t>
-            </w:r>
-            <w:bookmarkStart w:id="0" w:name="_GoBack"/>
-            <w:bookmarkEnd w:id="0"/>
-            <w:r>
-              <w:rPr>
-                <w:i/>
-                <w:lang w:val="en-US"/>
-              </w:rPr>
-              <w:t>ate</w:t>
+            <w:r>
+              <w:rPr>
+                <w:i/>
+                <w:lang w:val="en-US"/>
+              </w:rPr>
+              <w:t>Saturate</w:t>
             </w:r>
             <w:r>
               <w:rPr>
@@ -2782,7 +2799,7 @@
 </file>
 
 <file path=word/numbering.xml><?xml version="1.0" encoding="utf-8"?>
-<w:numbering xmlns:wpc="http://schemas.microsoft.com/office/word/2010/wordprocessingCanvas" xmlns:cx="http://schemas.microsoft.com/office/drawing/2014/chartex" xmlns:cx1="http://schemas.microsoft.com/office/drawing/2015/9/8/chartex" xmlns:mc="http://schemas.openxmlformats.org/markup-compatibility/2006" xmlns:o="urn:schemas-microsoft-com:office:office" xmlns:r="http://schemas.openxmlformats.org/officeDocument/2006/relationships" xmlns:m="http://schemas.openxmlformats.org/officeDocument/2006/math" xmlns:v="urn:schemas-microsoft-com:vml" xmlns:wp14="http://schemas.microsoft.com/office/word/2010/wordprocessingDrawing" xmlns:wp="http://schemas.openxmlformats.org/drawingml/2006/wordprocessingDrawing" xmlns:w10="urn:schemas-microsoft-com:office:word" xmlns:w="http://schemas.openxmlformats.org/wordprocessingml/2006/main" xmlns:w14="http://schemas.microsoft.com/office/word/2010/wordml" xmlns:w15="http://schemas.microsoft.com/office/word/2012/wordml" xmlns:w16se="http://schemas.microsoft.com/office/word/2015/wordml/symex" xmlns:wpg="http://schemas.microsoft.com/office/word/2010/wordprocessingGroup" xmlns:wpi="http://schemas.microsoft.com/office/word/2010/wordprocessingInk" xmlns:wne="http://schemas.microsoft.com/office/word/2006/wordml" xmlns:wps="http://schemas.microsoft.com/office/word/2010/wordprocessingShape" mc:Ignorable="w14 w15 w16se wp14">
+<w:numbering xmlns:wpc="http://schemas.microsoft.com/office/word/2010/wordprocessingCanvas" xmlns:cx="http://schemas.microsoft.com/office/drawing/2014/chartex" xmlns:mc="http://schemas.openxmlformats.org/markup-compatibility/2006" xmlns:o="urn:schemas-microsoft-com:office:office" xmlns:r="http://schemas.openxmlformats.org/officeDocument/2006/relationships" xmlns:m="http://schemas.openxmlformats.org/officeDocument/2006/math" xmlns:v="urn:schemas-microsoft-com:vml" xmlns:wp14="http://schemas.microsoft.com/office/word/2010/wordprocessingDrawing" xmlns:wp="http://schemas.openxmlformats.org/drawingml/2006/wordprocessingDrawing" xmlns:w10="urn:schemas-microsoft-com:office:word" xmlns:w="http://schemas.openxmlformats.org/wordprocessingml/2006/main" xmlns:w14="http://schemas.microsoft.com/office/word/2010/wordml" xmlns:w15="http://schemas.microsoft.com/office/word/2012/wordml" xmlns:w16se="http://schemas.microsoft.com/office/word/2015/wordml/symex" xmlns:wpg="http://schemas.microsoft.com/office/word/2010/wordprocessingGroup" xmlns:wpi="http://schemas.microsoft.com/office/word/2010/wordprocessingInk" xmlns:wne="http://schemas.microsoft.com/office/word/2006/wordml" xmlns:wps="http://schemas.microsoft.com/office/word/2010/wordprocessingShape" mc:Ignorable="w14 w15 w16se wp14">
   <w:abstractNum w:abstractNumId="0" w15:restartNumberingAfterBreak="0">
     <w:nsid w:val="53DD1D5D"/>
     <w:multiLevelType w:val="hybridMultilevel"/>

</xml_diff>